<commit_message>
UNIV1001 Unit 3 Discussion Assignment Submission
</commit_message>
<xml_diff>
--- a/BSc Computer Science (40x Subjects R80000) 0%/1st Year (10x Subjects R20000) 25%/1st Term/UNIV1001 Online Education Strategies/Week 3/Graded Quiz Unit 3/Graded Quiz Unit 3 UNIV1001 Screenshots.docx
+++ b/BSc Computer Science (40x Subjects R80000) 0%/1st Year (10x Subjects R20000) 25%/1st Term/UNIV1001 Online Education Strategies/Week 3/Graded Quiz Unit 3/Graded Quiz Unit 3 UNIV1001 Screenshots.docx
@@ -3,6 +3,264 @@
 <w:document xmlns:wpc="http://schemas.microsoft.com/office/word/2010/wordprocessingCanvas" xmlns:mc="http://schemas.openxmlformats.org/markup-compatibility/2006" xmlns:o="urn:schemas-microsoft-com:office:office" xmlns:r="http://schemas.openxmlformats.org/officeDocument/2006/relationships" xmlns:m="http://schemas.openxmlformats.org/officeDocument/2006/math" xmlns:v="urn:schemas-microsoft-com:vml" xmlns:wp14="http://schemas.microsoft.com/office/word/2010/wordprocessingDrawing" xmlns:wp="http://schemas.openxmlformats.org/drawingml/2006/wordprocessingDrawing" xmlns:w10="urn:schemas-microsoft-com:office:word" xmlns:w="http://schemas.openxmlformats.org/wordprocessingml/2006/main" xmlns:w14="http://schemas.microsoft.com/office/word/2010/wordml" xmlns:wpg="http://schemas.microsoft.com/office/word/2010/wordprocessingGroup" xmlns:wpi="http://schemas.microsoft.com/office/word/2010/wordprocessingInk" xmlns:wne="http://schemas.microsoft.com/office/word/2006/wordml" xmlns:wps="http://schemas.microsoft.com/office/word/2010/wordprocessingShape" mc:Ignorable="w14 wp14">
   <w:body>
     <w:p>
+      <w:r>
+        <w:rPr>
+          <w:noProof/>
+          <w:lang w:eastAsia="en-ZA"/>
+        </w:rPr>
+        <w:drawing>
+          <wp:inline distT="0" distB="0" distL="0" distR="0" wp14:anchorId="48848066" wp14:editId="634F849F">
+            <wp:extent cx="5731510" cy="3582194"/>
+            <wp:effectExtent l="0" t="0" r="2540" b="0"/>
+            <wp:docPr id="1" name="Picture 1"/>
+            <wp:cNvGraphicFramePr>
+              <a:graphicFrameLocks xmlns:a="http://schemas.openxmlformats.org/drawingml/2006/main" noChangeAspect="1"/>
+            </wp:cNvGraphicFramePr>
+            <a:graphic xmlns:a="http://schemas.openxmlformats.org/drawingml/2006/main">
+              <a:graphicData uri="http://schemas.openxmlformats.org/drawingml/2006/picture">
+                <pic:pic xmlns:pic="http://schemas.openxmlformats.org/drawingml/2006/picture">
+                  <pic:nvPicPr>
+                    <pic:cNvPr id="0" name=""/>
+                    <pic:cNvPicPr/>
+                  </pic:nvPicPr>
+                  <pic:blipFill>
+                    <a:blip r:embed="rId5"/>
+                    <a:stretch>
+                      <a:fillRect/>
+                    </a:stretch>
+                  </pic:blipFill>
+                  <pic:spPr>
+                    <a:xfrm>
+                      <a:off x="0" y="0"/>
+                      <a:ext cx="5731510" cy="3582194"/>
+                    </a:xfrm>
+                    <a:prstGeom prst="rect">
+                      <a:avLst/>
+                    </a:prstGeom>
+                  </pic:spPr>
+                </pic:pic>
+              </a:graphicData>
+            </a:graphic>
+          </wp:inline>
+        </w:drawing>
+      </w:r>
+    </w:p>
+    <w:p>
+      <w:r>
+        <w:rPr>
+          <w:noProof/>
+          <w:lang w:eastAsia="en-ZA"/>
+        </w:rPr>
+        <w:drawing>
+          <wp:inline distT="0" distB="0" distL="0" distR="0" wp14:anchorId="73B79292" wp14:editId="73E29D64">
+            <wp:extent cx="5731510" cy="3582194"/>
+            <wp:effectExtent l="0" t="0" r="2540" b="0"/>
+            <wp:docPr id="2" name="Picture 2"/>
+            <wp:cNvGraphicFramePr>
+              <a:graphicFrameLocks xmlns:a="http://schemas.openxmlformats.org/drawingml/2006/main" noChangeAspect="1"/>
+            </wp:cNvGraphicFramePr>
+            <a:graphic xmlns:a="http://schemas.openxmlformats.org/drawingml/2006/main">
+              <a:graphicData uri="http://schemas.openxmlformats.org/drawingml/2006/picture">
+                <pic:pic xmlns:pic="http://schemas.openxmlformats.org/drawingml/2006/picture">
+                  <pic:nvPicPr>
+                    <pic:cNvPr id="0" name=""/>
+                    <pic:cNvPicPr/>
+                  </pic:nvPicPr>
+                  <pic:blipFill>
+                    <a:blip r:embed="rId6"/>
+                    <a:stretch>
+                      <a:fillRect/>
+                    </a:stretch>
+                  </pic:blipFill>
+                  <pic:spPr>
+                    <a:xfrm>
+                      <a:off x="0" y="0"/>
+                      <a:ext cx="5731510" cy="3582194"/>
+                    </a:xfrm>
+                    <a:prstGeom prst="rect">
+                      <a:avLst/>
+                    </a:prstGeom>
+                  </pic:spPr>
+                </pic:pic>
+              </a:graphicData>
+            </a:graphic>
+          </wp:inline>
+        </w:drawing>
+      </w:r>
+    </w:p>
+    <w:p>
+      <w:r>
+        <w:rPr>
+          <w:noProof/>
+          <w:lang w:eastAsia="en-ZA"/>
+        </w:rPr>
+        <w:lastRenderedPageBreak/>
+        <w:drawing>
+          <wp:inline distT="0" distB="0" distL="0" distR="0" wp14:anchorId="6EF6D3FE" wp14:editId="53E71FCC">
+            <wp:extent cx="5731510" cy="3582194"/>
+            <wp:effectExtent l="0" t="0" r="2540" b="0"/>
+            <wp:docPr id="3" name="Picture 3"/>
+            <wp:cNvGraphicFramePr>
+              <a:graphicFrameLocks xmlns:a="http://schemas.openxmlformats.org/drawingml/2006/main" noChangeAspect="1"/>
+            </wp:cNvGraphicFramePr>
+            <a:graphic xmlns:a="http://schemas.openxmlformats.org/drawingml/2006/main">
+              <a:graphicData uri="http://schemas.openxmlformats.org/drawingml/2006/picture">
+                <pic:pic xmlns:pic="http://schemas.openxmlformats.org/drawingml/2006/picture">
+                  <pic:nvPicPr>
+                    <pic:cNvPr id="0" name=""/>
+                    <pic:cNvPicPr/>
+                  </pic:nvPicPr>
+                  <pic:blipFill>
+                    <a:blip r:embed="rId7"/>
+                    <a:stretch>
+                      <a:fillRect/>
+                    </a:stretch>
+                  </pic:blipFill>
+                  <pic:spPr>
+                    <a:xfrm>
+                      <a:off x="0" y="0"/>
+                      <a:ext cx="5731510" cy="3582194"/>
+                    </a:xfrm>
+                    <a:prstGeom prst="rect">
+                      <a:avLst/>
+                    </a:prstGeom>
+                  </pic:spPr>
+                </pic:pic>
+              </a:graphicData>
+            </a:graphic>
+          </wp:inline>
+        </w:drawing>
+      </w:r>
+    </w:p>
+    <w:p>
+      <w:r>
+        <w:rPr>
+          <w:noProof/>
+          <w:lang w:eastAsia="en-ZA"/>
+        </w:rPr>
+        <w:drawing>
+          <wp:inline distT="0" distB="0" distL="0" distR="0" wp14:anchorId="1CF9E6EC" wp14:editId="77372ABC">
+            <wp:extent cx="5731510" cy="3582194"/>
+            <wp:effectExtent l="0" t="0" r="2540" b="0"/>
+            <wp:docPr id="4" name="Picture 4"/>
+            <wp:cNvGraphicFramePr>
+              <a:graphicFrameLocks xmlns:a="http://schemas.openxmlformats.org/drawingml/2006/main" noChangeAspect="1"/>
+            </wp:cNvGraphicFramePr>
+            <a:graphic xmlns:a="http://schemas.openxmlformats.org/drawingml/2006/main">
+              <a:graphicData uri="http://schemas.openxmlformats.org/drawingml/2006/picture">
+                <pic:pic xmlns:pic="http://schemas.openxmlformats.org/drawingml/2006/picture">
+                  <pic:nvPicPr>
+                    <pic:cNvPr id="0" name=""/>
+                    <pic:cNvPicPr/>
+                  </pic:nvPicPr>
+                  <pic:blipFill>
+                    <a:blip r:embed="rId8"/>
+                    <a:stretch>
+                      <a:fillRect/>
+                    </a:stretch>
+                  </pic:blipFill>
+                  <pic:spPr>
+                    <a:xfrm>
+                      <a:off x="0" y="0"/>
+                      <a:ext cx="5731510" cy="3582194"/>
+                    </a:xfrm>
+                    <a:prstGeom prst="rect">
+                      <a:avLst/>
+                    </a:prstGeom>
+                  </pic:spPr>
+                </pic:pic>
+              </a:graphicData>
+            </a:graphic>
+          </wp:inline>
+        </w:drawing>
+      </w:r>
+    </w:p>
+    <w:p>
+      <w:r>
+        <w:rPr>
+          <w:noProof/>
+          <w:lang w:eastAsia="en-ZA"/>
+        </w:rPr>
+        <w:lastRenderedPageBreak/>
+        <w:drawing>
+          <wp:inline distT="0" distB="0" distL="0" distR="0" wp14:anchorId="6E8C8EC3" wp14:editId="3FCAB93A">
+            <wp:extent cx="5731510" cy="3582194"/>
+            <wp:effectExtent l="0" t="0" r="2540" b="0"/>
+            <wp:docPr id="5" name="Picture 5"/>
+            <wp:cNvGraphicFramePr>
+              <a:graphicFrameLocks xmlns:a="http://schemas.openxmlformats.org/drawingml/2006/main" noChangeAspect="1"/>
+            </wp:cNvGraphicFramePr>
+            <a:graphic xmlns:a="http://schemas.openxmlformats.org/drawingml/2006/main">
+              <a:graphicData uri="http://schemas.openxmlformats.org/drawingml/2006/picture">
+                <pic:pic xmlns:pic="http://schemas.openxmlformats.org/drawingml/2006/picture">
+                  <pic:nvPicPr>
+                    <pic:cNvPr id="0" name=""/>
+                    <pic:cNvPicPr/>
+                  </pic:nvPicPr>
+                  <pic:blipFill>
+                    <a:blip r:embed="rId9"/>
+                    <a:stretch>
+                      <a:fillRect/>
+                    </a:stretch>
+                  </pic:blipFill>
+                  <pic:spPr>
+                    <a:xfrm>
+                      <a:off x="0" y="0"/>
+                      <a:ext cx="5731510" cy="3582194"/>
+                    </a:xfrm>
+                    <a:prstGeom prst="rect">
+                      <a:avLst/>
+                    </a:prstGeom>
+                  </pic:spPr>
+                </pic:pic>
+              </a:graphicData>
+            </a:graphic>
+          </wp:inline>
+        </w:drawing>
+      </w:r>
+    </w:p>
+    <w:p>
+      <w:r>
+        <w:rPr>
+          <w:noProof/>
+          <w:lang w:eastAsia="en-ZA"/>
+        </w:rPr>
+        <w:drawing>
+          <wp:inline distT="0" distB="0" distL="0" distR="0" wp14:anchorId="34CE4809" wp14:editId="04EFA714">
+            <wp:extent cx="5731510" cy="3582194"/>
+            <wp:effectExtent l="0" t="0" r="2540" b="0"/>
+            <wp:docPr id="6" name="Picture 6"/>
+            <wp:cNvGraphicFramePr>
+              <a:graphicFrameLocks xmlns:a="http://schemas.openxmlformats.org/drawingml/2006/main" noChangeAspect="1"/>
+            </wp:cNvGraphicFramePr>
+            <a:graphic xmlns:a="http://schemas.openxmlformats.org/drawingml/2006/main">
+              <a:graphicData uri="http://schemas.openxmlformats.org/drawingml/2006/picture">
+                <pic:pic xmlns:pic="http://schemas.openxmlformats.org/drawingml/2006/picture">
+                  <pic:nvPicPr>
+                    <pic:cNvPr id="0" name=""/>
+                    <pic:cNvPicPr/>
+                  </pic:nvPicPr>
+                  <pic:blipFill>
+                    <a:blip r:embed="rId10"/>
+                    <a:stretch>
+                      <a:fillRect/>
+                    </a:stretch>
+                  </pic:blipFill>
+                  <pic:spPr>
+                    <a:xfrm>
+                      <a:off x="0" y="0"/>
+                      <a:ext cx="5731510" cy="3582194"/>
+                    </a:xfrm>
+                    <a:prstGeom prst="rect">
+                      <a:avLst/>
+                    </a:prstGeom>
+                  </pic:spPr>
+                </pic:pic>
+              </a:graphicData>
+            </a:graphic>
+          </wp:inline>
+        </w:drawing>
+      </w:r>
       <w:bookmarkStart w:id="0" w:name="_GoBack"/>
       <w:bookmarkEnd w:id="0"/>
     </w:p>

</xml_diff>